<commit_message>
Repaso de la documentacion e interfaz, generacion del .apk y tutorial
Se han corregido errores de coherencia y ortografia tanto en los documentos como en la interfaz grafica, generando los archivos .pdf y .png. Se ha generado un .apk y se ha comprobado que todo funciona correctamente, al ver que ciertos detalles como que el icono que se utilizaba era el que habia por defecto, y que el nombre de la aplicacion no es el que debiera, se han cambiado estos detalles y se ha generado otro .apk, el definitivo. Por último se ha creado un manual de usuario en forma de videotutorial, ademas se quiso realizar una version escrita, la cual no era necesaria y por eso se deja inacabada. Esta no se debe corregir, solo el videotutorial.
</commit_message>
<xml_diff>
--- a/Docs/Quality Reports/Sprint01-QAReport.docx
+++ b/Docs/Quality Reports/Sprint01-QAReport.docx
@@ -90,7 +90,7 @@
             <wp:positionV relativeFrom="paragraph">
               <wp:posOffset>635</wp:posOffset>
             </wp:positionV>
-            <wp:extent cx="5400040" cy="878840"/>
+            <wp:extent cx="6176645" cy="1005205"/>
             <wp:effectExtent l="0" t="0" r="0" b="0"/>
             <wp:wrapSquare wrapText="largest"/>
             <wp:docPr id="1" name="Imagen1" descr=""/>
@@ -115,7 +115,7 @@
                   <pic:spPr bwMode="auto">
                     <a:xfrm>
                       <a:off x="0" y="0"/>
-                      <a:ext cx="5400040" cy="878840"/>
+                      <a:ext cx="6176645" cy="1005205"/>
                     </a:xfrm>
                     <a:prstGeom prst="rect">
                       <a:avLst/>
@@ -185,7 +185,7 @@
           <w:szCs w:val="22"/>
           <w:lang w:val="es-ES" w:eastAsia="en-US" w:bidi="ar-SA"/>
         </w:rPr>
-        <w:t>Estando</w:t>
+        <w:t>Está</w:t>
       </w:r>
       <w:r>
         <w:rPr/>
@@ -204,12 +204,12 @@
           <wp:anchor behindDoc="0" distT="0" distB="0" distL="0" distR="0" simplePos="0" locked="0" layoutInCell="0" allowOverlap="1" relativeHeight="3">
             <wp:simplePos x="0" y="0"/>
             <wp:positionH relativeFrom="column">
-              <wp:align>center</wp:align>
+              <wp:posOffset>-701040</wp:posOffset>
             </wp:positionH>
             <wp:positionV relativeFrom="paragraph">
-              <wp:posOffset>635</wp:posOffset>
+              <wp:posOffset>191135</wp:posOffset>
             </wp:positionV>
-            <wp:extent cx="5400040" cy="2720975"/>
+            <wp:extent cx="6802755" cy="3427730"/>
             <wp:effectExtent l="0" t="0" r="0" b="0"/>
             <wp:wrapSquare wrapText="largest"/>
             <wp:docPr id="2" name="Imagen2" descr=""/>
@@ -234,7 +234,7 @@
                   <pic:spPr bwMode="auto">
                     <a:xfrm>
                       <a:off x="0" y="0"/>
-                      <a:ext cx="5400040" cy="2720975"/>
+                      <a:ext cx="6802755" cy="3427730"/>
                     </a:xfrm>
                     <a:prstGeom prst="rect">
                       <a:avLst/>
@@ -285,46 +285,6 @@
       </w:pPr>
       <w:r>
         <w:rPr/>
-      </w:r>
-    </w:p>
-    <w:p>
-      <w:pPr>
-        <w:pStyle w:val="Normal"/>
-        <w:jc w:val="both"/>
-        <w:rPr/>
-      </w:pPr>
-      <w:r>
-        <w:rPr/>
-      </w:r>
-    </w:p>
-    <w:p>
-      <w:pPr>
-        <w:pStyle w:val="Normal"/>
-        <w:jc w:val="both"/>
-        <w:rPr/>
-      </w:pPr>
-      <w:r>
-        <w:rPr/>
-      </w:r>
-    </w:p>
-    <w:p>
-      <w:pPr>
-        <w:pStyle w:val="Normal"/>
-        <w:jc w:val="both"/>
-        <w:rPr/>
-      </w:pPr>
-      <w:r>
-        <w:rPr/>
-      </w:r>
-    </w:p>
-    <w:p>
-      <w:pPr>
-        <w:pStyle w:val="Normal"/>
-        <w:jc w:val="both"/>
-        <w:rPr/>
-      </w:pPr>
-      <w:r>
-        <w:rPr/>
         <w:t>En la clase Gasolinera hay un único issue, que es un code smell, que genera una deuda técnica de 15 min:</w:t>
       </w:r>
     </w:p>
@@ -345,7 +305,7 @@
             <wp:positionV relativeFrom="paragraph">
               <wp:posOffset>635</wp:posOffset>
             </wp:positionV>
-            <wp:extent cx="5400040" cy="2716530"/>
+            <wp:extent cx="6779260" cy="3410585"/>
             <wp:effectExtent l="0" t="0" r="0" b="0"/>
             <wp:wrapSquare wrapText="largest"/>
             <wp:docPr id="3" name="Imagen3" descr=""/>
@@ -370,7 +330,7 @@
                   <pic:spPr bwMode="auto">
                     <a:xfrm>
                       <a:off x="0" y="0"/>
-                      <a:ext cx="5400040" cy="2716530"/>
+                      <a:ext cx="6779260" cy="3410585"/>
                     </a:xfrm>
                     <a:prstGeom prst="rect">
                       <a:avLst/>
@@ -397,26 +357,6 @@
       <w:pPr>
         <w:pStyle w:val="Normal"/>
         <w:jc w:val="both"/>
-        <w:rPr/>
-      </w:pPr>
-      <w:r>
-        <w:rPr/>
-      </w:r>
-    </w:p>
-    <w:p>
-      <w:pPr>
-        <w:pStyle w:val="Normal"/>
-        <w:jc w:val="both"/>
-        <w:rPr/>
-      </w:pPr>
-      <w:r>
-        <w:rPr/>
-      </w:r>
-    </w:p>
-    <w:p>
-      <w:pPr>
-        <w:pStyle w:val="Normal"/>
-        <w:jc w:val="both"/>
         <w:rPr>
           <w:b/>
           <w:b/>
@@ -441,7 +381,37 @@
       </w:pPr>
       <w:r>
         <w:rPr/>
-        <w:t>Eliminar todas las issues de dicha Actividad que no estén relacionadas con un uso de código que es deprecated, que se quedará obsoleto. Entre ellas corregir las issues relacionadas con casting innecesario, código comentado, acotar bloques de código innecesariamente con llaves, eliminar la importación de librerías innecesarias, entre otros.</w:t>
+        <w:t xml:space="preserve">Eliminar todas las issues de </w:t>
+      </w:r>
+      <w:r>
+        <w:rPr>
+          <w:rFonts w:eastAsia="Calibri" w:cs="" w:cstheme="minorBidi" w:eastAsiaTheme="minorHAnsi"/>
+          <w:color w:val="auto"/>
+          <w:kern w:val="0"/>
+          <w:sz w:val="22"/>
+          <w:szCs w:val="22"/>
+          <w:lang w:val="es-ES" w:eastAsia="en-US" w:bidi="ar-SA"/>
+        </w:rPr>
+        <w:t>la Actividad MainActivity</w:t>
+      </w:r>
+      <w:r>
+        <w:rPr/>
+        <w:t xml:space="preserve"> que no estén relacionadas con un uso de código que es deprecated, que se quedará obsoleto. Entre ellas corregir las issues relacionadas con cast</w:t>
+      </w:r>
+      <w:r>
+        <w:rPr>
+          <w:rFonts w:eastAsia="Calibri" w:cs="" w:cstheme="minorBidi" w:eastAsiaTheme="minorHAnsi"/>
+          <w:color w:val="auto"/>
+          <w:kern w:val="0"/>
+          <w:sz w:val="22"/>
+          <w:szCs w:val="22"/>
+          <w:lang w:val="es-ES" w:eastAsia="en-US" w:bidi="ar-SA"/>
+        </w:rPr>
+        <w:t>eo</w:t>
+      </w:r>
+      <w:r>
+        <w:rPr/>
+        <w:t xml:space="preserve"> innecesario, código comentado, acotar bloques de código innecesariamente con llaves, eliminar la importación de librerías innecesarias, entre otros.</w:t>
       </w:r>
     </w:p>
     <w:p>
@@ -470,7 +440,62 @@
           <w:szCs w:val="22"/>
           <w:lang w:val="es-ES" w:eastAsia="en-US" w:bidi="ar-SA"/>
         </w:rPr>
-        <w:t>Dentro de la clase Gasolineras solo hay una issue, es un code smell que genera un deuda técnica de 15 minutos, si lo eliminamos tendremos la clase sin ninguno. Se trata de un issue que indica que junto al método compareTo(), que había implementado, había que implementar también el método equals() o “invalidarlo”.</w:t>
+        <w:t>Dentro de la clase Gasolineras solo hay una issue, es un code smell que genera un deuda técnica de 15 minutos, si lo eliminamos tendremos la clase sin ningun</w:t>
+      </w:r>
+      <w:r>
+        <w:rPr>
+          <w:rFonts w:eastAsia="Calibri" w:cs="" w:cstheme="minorBidi" w:eastAsiaTheme="minorHAnsi"/>
+          <w:color w:val="auto"/>
+          <w:kern w:val="0"/>
+          <w:sz w:val="22"/>
+          <w:szCs w:val="22"/>
+          <w:lang w:val="es-ES" w:eastAsia="en-US" w:bidi="ar-SA"/>
+        </w:rPr>
+        <w:t>a issue</w:t>
+      </w:r>
+      <w:r>
+        <w:rPr>
+          <w:rFonts w:eastAsia="Calibri" w:cs="" w:cstheme="minorBidi" w:eastAsiaTheme="minorHAnsi"/>
+          <w:color w:val="auto"/>
+          <w:kern w:val="0"/>
+          <w:sz w:val="22"/>
+          <w:szCs w:val="22"/>
+          <w:lang w:val="es-ES" w:eastAsia="en-US" w:bidi="ar-SA"/>
+        </w:rPr>
+        <w:t>. Se trata de un</w:t>
+      </w:r>
+      <w:r>
+        <w:rPr>
+          <w:rFonts w:eastAsia="Calibri" w:cs="" w:cstheme="minorBidi" w:eastAsiaTheme="minorHAnsi"/>
+          <w:color w:val="auto"/>
+          <w:kern w:val="0"/>
+          <w:sz w:val="22"/>
+          <w:szCs w:val="22"/>
+          <w:lang w:val="es-ES" w:eastAsia="en-US" w:bidi="ar-SA"/>
+        </w:rPr>
+        <w:t>a</w:t>
+      </w:r>
+      <w:r>
+        <w:rPr>
+          <w:rFonts w:eastAsia="Calibri" w:cs="" w:cstheme="minorBidi" w:eastAsiaTheme="minorHAnsi"/>
+          <w:color w:val="auto"/>
+          <w:kern w:val="0"/>
+          <w:sz w:val="22"/>
+          <w:szCs w:val="22"/>
+          <w:lang w:val="es-ES" w:eastAsia="en-US" w:bidi="ar-SA"/>
+        </w:rPr>
+        <w:t xml:space="preserve"> issue que indica que junto al método compareTo(), que había implementado, había que implementar también el método equals() o “invalidarlo”. </w:t>
+      </w:r>
+      <w:r>
+        <w:rPr>
+          <w:rFonts w:eastAsia="Calibri" w:cs="" w:cstheme="minorBidi" w:eastAsiaTheme="minorHAnsi"/>
+          <w:color w:val="auto"/>
+          <w:kern w:val="0"/>
+          <w:sz w:val="22"/>
+          <w:szCs w:val="22"/>
+          <w:lang w:val="es-ES" w:eastAsia="en-US" w:bidi="ar-SA"/>
+        </w:rPr>
+        <w:t>Se optará por implementar dicho método.</w:t>
       </w:r>
     </w:p>
     <w:p>
@@ -535,7 +560,7 @@
           <w:szCs w:val="22"/>
           <w:lang w:val="es-ES" w:eastAsia="en-US" w:bidi="ar-SA"/>
         </w:rPr>
-        <w:t>Sin aplicar ninguna medida pasamos los criterios de calidad, pero el objetivo es mantener el código con la mayor calidad posible por lo que seguiremos revisando en busca de issues.</w:t>
+        <w:t>Sin aplicar ninguna medida pasamos los criterios de calidad, pero el objetivo es mantener el código con la mayor calidad posible, por lo que seguiremos revisando en busca de issues.</w:t>
       </w:r>
     </w:p>
     <w:p>
@@ -816,7 +841,65 @@
           <w:sz w:val="22"/>
           <w:szCs w:val="22"/>
         </w:rPr>
-        <w:t xml:space="preserve">JUnit assertTrue/assertFalse should be simplified to the corresponding dedicated assertion”, lo que quiere decir que los asserts que uso deberían de ser otros para el tipo de comprobación que hago, los que uso valen pero no son los más </w:t>
+        <w:t xml:space="preserve">JUnit assertTrue/assertFalse should be simplified to the corresponding dedicated assertion”, lo que quiere decir que los asserts que </w:t>
+      </w:r>
+      <w:r>
+        <w:rPr>
+          <w:rFonts w:eastAsia="Calibri" w:cs=""/>
+          <w:b w:val="false"/>
+          <w:i w:val="false"/>
+          <w:caps w:val="false"/>
+          <w:smallCaps w:val="false"/>
+          <w:color w:val="444444"/>
+          <w:spacing w:val="0"/>
+          <w:kern w:val="0"/>
+          <w:sz w:val="22"/>
+          <w:szCs w:val="22"/>
+          <w:lang w:val="es-ES" w:eastAsia="en-US" w:bidi="ar-SA"/>
+        </w:rPr>
+        <w:t>se usan</w:t>
+      </w:r>
+      <w:r>
+        <w:rPr>
+          <w:b w:val="false"/>
+          <w:i w:val="false"/>
+          <w:caps w:val="false"/>
+          <w:smallCaps w:val="false"/>
+          <w:color w:val="444444"/>
+          <w:spacing w:val="0"/>
+          <w:sz w:val="22"/>
+          <w:szCs w:val="22"/>
+        </w:rPr>
+        <w:t xml:space="preserve"> deberían de ser otros para el tipo de comprobación que hago, los que </w:t>
+      </w:r>
+      <w:r>
+        <w:rPr>
+          <w:rFonts w:eastAsia="Calibri" w:cs=""/>
+          <w:b w:val="false"/>
+          <w:i w:val="false"/>
+          <w:caps w:val="false"/>
+          <w:smallCaps w:val="false"/>
+          <w:color w:val="444444"/>
+          <w:spacing w:val="0"/>
+          <w:kern w:val="0"/>
+          <w:sz w:val="22"/>
+          <w:szCs w:val="22"/>
+          <w:lang w:val="es-ES" w:eastAsia="en-US" w:bidi="ar-SA"/>
+        </w:rPr>
+        <w:t>se usan</w:t>
+      </w:r>
+      <w:r>
+        <w:rPr>
+          <w:b w:val="false"/>
+          <w:i w:val="false"/>
+          <w:caps w:val="false"/>
+          <w:smallCaps w:val="false"/>
+          <w:color w:val="444444"/>
+          <w:spacing w:val="0"/>
+          <w:sz w:val="22"/>
+          <w:szCs w:val="22"/>
+        </w:rPr>
+        <w:t xml:space="preserve"> valen pero no son los más </w:t>
       </w:r>
       <w:r>
         <w:rPr>
@@ -874,7 +957,7 @@
             <wp:positionV relativeFrom="paragraph">
               <wp:posOffset>635</wp:posOffset>
             </wp:positionV>
-            <wp:extent cx="5400040" cy="2761615"/>
+            <wp:extent cx="6456680" cy="3302000"/>
             <wp:effectExtent l="0" t="0" r="0" b="0"/>
             <wp:wrapSquare wrapText="largest"/>
             <wp:docPr id="5" name="Imagen5" descr=""/>
@@ -899,7 +982,7 @@
                   <pic:spPr bwMode="auto">
                     <a:xfrm>
                       <a:off x="0" y="0"/>
-                      <a:ext cx="5400040" cy="2761615"/>
+                      <a:ext cx="6456680" cy="3302000"/>
                     </a:xfrm>
                     <a:prstGeom prst="rect">
                       <a:avLst/>
@@ -947,36 +1030,6 @@
         <w:pStyle w:val="Normal"/>
         <w:jc w:val="both"/>
         <w:rPr>
-          <w:b/>
-          <w:b/>
-        </w:rPr>
-      </w:pPr>
-      <w:r>
-        <w:rPr>
-          <w:b/>
-        </w:rPr>
-      </w:r>
-    </w:p>
-    <w:p>
-      <w:pPr>
-        <w:pStyle w:val="Normal"/>
-        <w:jc w:val="both"/>
-        <w:rPr>
-          <w:b/>
-          <w:b/>
-        </w:rPr>
-      </w:pPr>
-      <w:r>
-        <w:rPr>
-          <w:b/>
-        </w:rPr>
-      </w:r>
-    </w:p>
-    <w:p>
-      <w:pPr>
-        <w:pStyle w:val="Normal"/>
-        <w:jc w:val="both"/>
-        <w:rPr>
           <w:b w:val="false"/>
           <w:b w:val="false"/>
           <w:bCs w:val="false"/>
@@ -1014,7 +1067,7 @@
             <wp:positionV relativeFrom="paragraph">
               <wp:posOffset>635</wp:posOffset>
             </wp:positionV>
-            <wp:extent cx="5400040" cy="2769870"/>
+            <wp:extent cx="6030595" cy="3093085"/>
             <wp:effectExtent l="0" t="0" r="0" b="0"/>
             <wp:wrapSquare wrapText="largest"/>
             <wp:docPr id="6" name="Imagen6" descr=""/>
@@ -1039,7 +1092,7 @@
                   <pic:spPr bwMode="auto">
                     <a:xfrm>
                       <a:off x="0" y="0"/>
-                      <a:ext cx="5400040" cy="2769870"/>
+                      <a:ext cx="6030595" cy="3093085"/>
                     </a:xfrm>
                     <a:prstGeom prst="rect">
                       <a:avLst/>
@@ -1076,7 +1129,7 @@
             <wp:positionV relativeFrom="paragraph">
               <wp:posOffset>635</wp:posOffset>
             </wp:positionV>
-            <wp:extent cx="5400040" cy="3810000"/>
+            <wp:extent cx="5454015" cy="3848100"/>
             <wp:effectExtent l="0" t="0" r="0" b="0"/>
             <wp:wrapSquare wrapText="largest"/>
             <wp:docPr id="7" name="Imagen7" descr=""/>
@@ -1101,7 +1154,7 @@
                   <pic:spPr bwMode="auto">
                     <a:xfrm>
                       <a:off x="0" y="0"/>
-                      <a:ext cx="5400040" cy="3810000"/>
+                      <a:ext cx="5454015" cy="3848100"/>
                     </a:xfrm>
                     <a:prstGeom prst="rect">
                       <a:avLst/>
@@ -1245,7 +1298,59 @@
           <w:szCs w:val="22"/>
           <w:lang w:val="es-ES" w:eastAsia="en-US" w:bidi="ar-SA"/>
         </w:rPr>
-        <w:t>Los issues restantes después de las correcciones serán 9, de los cuales 6 no se deben de corregir ya que se deben a código obsoleto y podemos hacer que la aplicación deje de funcionar por desconocimiento de la tecnología.</w:t>
+        <w:t>Los issues restantes después de las correcciones serán 9, de los cuales 6 no se deben de corregir ya que s</w:t>
+      </w:r>
+      <w:r>
+        <w:rPr>
+          <w:rFonts w:eastAsia="Calibri" w:cs="" w:cstheme="minorBidi" w:eastAsiaTheme="minorHAnsi"/>
+          <w:b w:val="false"/>
+          <w:bCs w:val="false"/>
+          <w:color w:val="auto"/>
+          <w:kern w:val="0"/>
+          <w:sz w:val="22"/>
+          <w:szCs w:val="22"/>
+          <w:lang w:val="es-ES" w:eastAsia="en-US" w:bidi="ar-SA"/>
+        </w:rPr>
+        <w:t>on por</w:t>
+      </w:r>
+      <w:r>
+        <w:rPr>
+          <w:rFonts w:eastAsia="Calibri" w:cs="" w:cstheme="minorBidi" w:eastAsiaTheme="minorHAnsi"/>
+          <w:b w:val="false"/>
+          <w:bCs w:val="false"/>
+          <w:color w:val="auto"/>
+          <w:kern w:val="0"/>
+          <w:sz w:val="22"/>
+          <w:szCs w:val="22"/>
+          <w:lang w:val="es-ES" w:eastAsia="en-US" w:bidi="ar-SA"/>
+        </w:rPr>
+        <w:t xml:space="preserve"> código obsoleto, </w:t>
+      </w:r>
+      <w:r>
+        <w:rPr>
+          <w:rFonts w:eastAsia="Calibri" w:cs="" w:cstheme="minorBidi" w:eastAsiaTheme="minorHAnsi"/>
+          <w:b w:val="false"/>
+          <w:bCs w:val="false"/>
+          <w:color w:val="auto"/>
+          <w:kern w:val="0"/>
+          <w:sz w:val="22"/>
+          <w:szCs w:val="22"/>
+          <w:lang w:val="es-ES" w:eastAsia="en-US" w:bidi="ar-SA"/>
+        </w:rPr>
+        <w:t>si lo hacemos puede que la</w:t>
+      </w:r>
+      <w:r>
+        <w:rPr>
+          <w:rFonts w:eastAsia="Calibri" w:cs="" w:cstheme="minorBidi" w:eastAsiaTheme="minorHAnsi"/>
+          <w:b w:val="false"/>
+          <w:bCs w:val="false"/>
+          <w:color w:val="auto"/>
+          <w:kern w:val="0"/>
+          <w:sz w:val="22"/>
+          <w:szCs w:val="22"/>
+          <w:lang w:val="es-ES" w:eastAsia="en-US" w:bidi="ar-SA"/>
+        </w:rPr>
+        <w:t xml:space="preserve"> aplicación deje de funcionar por desconocimiento de la tecnología.</w:t>
       </w:r>
     </w:p>
     <w:p>
@@ -1747,7 +1852,7 @@
             <wp:positionV relativeFrom="paragraph">
               <wp:posOffset>635</wp:posOffset>
             </wp:positionV>
-            <wp:extent cx="6169660" cy="886460"/>
+            <wp:extent cx="6541135" cy="939800"/>
             <wp:effectExtent l="0" t="0" r="0" b="0"/>
             <wp:wrapSquare wrapText="largest"/>
             <wp:docPr id="8" name="Imagen8" descr=""/>
@@ -1772,7 +1877,7 @@
                   <pic:spPr bwMode="auto">
                     <a:xfrm>
                       <a:off x="0" y="0"/>
-                      <a:ext cx="6169660" cy="886460"/>
+                      <a:ext cx="6541135" cy="939800"/>
                     </a:xfrm>
                     <a:prstGeom prst="rect">
                       <a:avLst/>
@@ -1889,7 +1994,63 @@
           <w:sz w:val="22"/>
           <w:szCs w:val="22"/>
         </w:rPr>
-        <w:t xml:space="preserve"> que más deuda técnica genera es MainActivity, el cual tiene 6 code smells. De ellos solo se pueden corregir dos (las que están marcadas con un tick), con la seguridad de que la App siga funcionando,siendo una corrección </w:t>
+        <w:t xml:space="preserve"> que más deuda técnica genera es MainActivity, el cual tiene 6 code smells. De ellos solo se pueden corregir dos (l</w:t>
+      </w:r>
+      <w:r>
+        <w:rPr>
+          <w:b w:val="false"/>
+          <w:bCs w:val="false"/>
+          <w:i w:val="false"/>
+          <w:caps w:val="false"/>
+          <w:smallCaps w:val="false"/>
+          <w:color w:val="444444"/>
+          <w:spacing w:val="0"/>
+          <w:sz w:val="22"/>
+          <w:szCs w:val="22"/>
+        </w:rPr>
+        <w:t>o</w:t>
+      </w:r>
+      <w:r>
+        <w:rPr>
+          <w:b w:val="false"/>
+          <w:bCs w:val="false"/>
+          <w:i w:val="false"/>
+          <w:caps w:val="false"/>
+          <w:smallCaps w:val="false"/>
+          <w:color w:val="444444"/>
+          <w:spacing w:val="0"/>
+          <w:sz w:val="22"/>
+          <w:szCs w:val="22"/>
+        </w:rPr>
+        <w:t xml:space="preserve">s que están marcadas con un tick </w:t>
+      </w:r>
+      <w:r>
+        <w:rPr>
+          <w:b w:val="false"/>
+          <w:bCs w:val="false"/>
+          <w:i w:val="false"/>
+          <w:caps w:val="false"/>
+          <w:smallCaps w:val="false"/>
+          <w:color w:val="444444"/>
+          <w:spacing w:val="0"/>
+          <w:sz w:val="22"/>
+          <w:szCs w:val="22"/>
+        </w:rPr>
+        <w:t>en la imagen</w:t>
+      </w:r>
+      <w:r>
+        <w:rPr>
+          <w:b w:val="false"/>
+          <w:bCs w:val="false"/>
+          <w:i w:val="false"/>
+          <w:caps w:val="false"/>
+          <w:smallCaps w:val="false"/>
+          <w:color w:val="444444"/>
+          <w:spacing w:val="0"/>
+          <w:sz w:val="22"/>
+          <w:szCs w:val="22"/>
+        </w:rPr>
+        <w:t xml:space="preserve">), con la seguridad de que la App siga funcionando,siendo una corrección </w:t>
       </w:r>
       <w:r>
         <w:rPr>
@@ -2055,21 +2216,6 @@
         <w:pStyle w:val="Normal"/>
         <w:jc w:val="both"/>
         <w:rPr>
-          <w:b/>
-          <w:b/>
-        </w:rPr>
-      </w:pPr>
-      <w:r>
-        <w:rPr>
-          <w:b/>
-        </w:rPr>
-      </w:r>
-    </w:p>
-    <w:p>
-      <w:pPr>
-        <w:pStyle w:val="Normal"/>
-        <w:jc w:val="both"/>
-        <w:rPr>
           <w:b w:val="false"/>
           <w:b w:val="false"/>
           <w:bCs w:val="false"/>
@@ -2197,7 +2343,29 @@
           <w:szCs w:val="22"/>
           <w:lang w:val="es-ES" w:eastAsia="en-US" w:bidi="ar-SA"/>
         </w:rPr>
-        <w:t>Corregir los únicos code smells de mayor deuda técnica que se pueden corregir dentro de la Activity MainActivity. Hay que indicar que el método onPreExecute() está obsoleto, para ello hay que colocar sobre este la etiqueta “@Deprecated” y un comentario sobre el método que de información y que empiece por @deprecated. Ejemplo:</w:t>
+        <w:t>Corregir los únicos code smells de mayor deuda técnica que se pueden corregir dentro de la Activity MainActivity. Hay que indicar que el método onPreExecute() está obsoleto, para ello hay que colocar sobre este la etiqueta “@Deprecated” y un comentario sobre el método que d</w:t>
+      </w:r>
+      <w:r>
+        <w:rPr>
+          <w:rFonts w:eastAsia="Calibri" w:cs="" w:cstheme="minorBidi" w:eastAsiaTheme="minorHAnsi"/>
+          <w:color w:val="auto"/>
+          <w:kern w:val="0"/>
+          <w:sz w:val="22"/>
+          <w:szCs w:val="22"/>
+          <w:lang w:val="es-ES" w:eastAsia="en-US" w:bidi="ar-SA"/>
+        </w:rPr>
+        <w:t>é</w:t>
+      </w:r>
+      <w:r>
+        <w:rPr>
+          <w:rFonts w:eastAsia="Calibri" w:cs="" w:cstheme="minorBidi" w:eastAsiaTheme="minorHAnsi"/>
+          <w:color w:val="auto"/>
+          <w:kern w:val="0"/>
+          <w:sz w:val="22"/>
+          <w:szCs w:val="22"/>
+          <w:lang w:val="es-ES" w:eastAsia="en-US" w:bidi="ar-SA"/>
+        </w:rPr>
+        <w:t xml:space="preserve"> información y que empiece por @deprecated. Ejemplo:</w:t>
       </w:r>
     </w:p>
     <w:p>
@@ -2389,6 +2557,21 @@
     </w:p>
     <w:p>
       <w:pPr>
+        <w:pStyle w:val="ListParagraph"/>
+        <w:numPr>
+          <w:ilvl w:val="0"/>
+          <w:numId w:val="0"/>
+        </w:numPr>
+        <w:ind w:left="1440" w:hanging="0"/>
+        <w:jc w:val="both"/>
+        <w:rPr/>
+      </w:pPr>
+      <w:r>
+        <w:rPr/>
+      </w:r>
+    </w:p>
+    <w:p>
+      <w:pPr>
         <w:pStyle w:val="Normal"/>
         <w:jc w:val="both"/>
         <w:rPr/>
@@ -2444,6 +2627,25 @@
     <w:p>
       <w:pPr>
         <w:pStyle w:val="Ttulo2"/>
+        <w:jc w:val="both"/>
+        <w:rPr>
+          <w:b/>
+          <w:b/>
+          <w:color w:val="D311A0"/>
+          <w:sz w:val="28"/>
+        </w:rPr>
+      </w:pPr>
+      <w:r>
+        <w:rPr>
+          <w:b/>
+          <w:color w:val="D311A0"/>
+          <w:sz w:val="28"/>
+        </w:rPr>
+      </w:r>
+    </w:p>
+    <w:p>
+      <w:pPr>
+        <w:pStyle w:val="Normal"/>
         <w:jc w:val="both"/>
         <w:rPr>
           <w:b/>
@@ -2673,7 +2875,35 @@
           <w:sz w:val="22"/>
           <w:szCs w:val="22"/>
         </w:rPr>
-        <w:t>Hay un total de 9 issues, las dos corregidas en la anterior entrada de este informe se han convertido en otras que dan el aviso que en algún momento el código etiquetado como obsoleto tiene que sustituirse por otro que no lo sea. De las issues que realmente podemos solucionar, las cuales son 3, dos de ellas tienen una severidad destacada (Major) con una deuda técnica conjunta de 10 minutos. Estas issues son code smells como se puede observar:</w:t>
+        <w:t xml:space="preserve">Hay un total de 9 issues, las dos corregidas en la anterior entrada de este informe se han convertido en otras que dan el aviso </w:t>
+      </w:r>
+      <w:r>
+        <w:rPr>
+          <w:b w:val="false"/>
+          <w:bCs w:val="false"/>
+          <w:i w:val="false"/>
+          <w:caps w:val="false"/>
+          <w:smallCaps w:val="false"/>
+          <w:color w:val="444444"/>
+          <w:spacing w:val="0"/>
+          <w:sz w:val="22"/>
+          <w:szCs w:val="22"/>
+        </w:rPr>
+        <w:t>de</w:t>
+      </w:r>
+      <w:r>
+        <w:rPr>
+          <w:b w:val="false"/>
+          <w:bCs w:val="false"/>
+          <w:i w:val="false"/>
+          <w:caps w:val="false"/>
+          <w:smallCaps w:val="false"/>
+          <w:color w:val="444444"/>
+          <w:spacing w:val="0"/>
+          <w:sz w:val="22"/>
+          <w:szCs w:val="22"/>
+        </w:rPr>
+        <w:t xml:space="preserve"> que en algún momento el código etiquetado como obsoleto tiene que sustituirse por otro que no lo sea. De las issues que realmente podemos solucionar, las cuales son 3, dos de ellas tienen una severidad destacada (Major) con una deuda técnica conjunta de 10 minutos. Estas issues son code smells como se puede observar:</w:t>
       </w:r>
     </w:p>
     <w:p>
@@ -2771,11 +3001,48 @@
         </w:rPr>
       </w:pPr>
       <w:r>
-        <w:rPr>
-          <w:b w:val="false"/>
-          <w:bCs w:val="false"/>
-        </w:rPr>
-        <w:t>El primer code smell corresponde a la clase ParserJSONGasolineras, y se puede ver en detalle tanto que parte del código provoca el problema así como la forma de solucionarlo:</w:t>
+        <w:rPr/>
+      </w:r>
+    </w:p>
+    <w:p>
+      <w:pPr>
+        <w:pStyle w:val="Normal"/>
+        <w:jc w:val="both"/>
+        <w:rPr>
+          <w:rFonts w:ascii="Calibri" w:hAnsi="Calibri"/>
+          <w:b w:val="false"/>
+          <w:b w:val="false"/>
+          <w:bCs w:val="false"/>
+          <w:i w:val="false"/>
+          <w:i w:val="false"/>
+          <w:caps w:val="false"/>
+          <w:smallCaps w:val="false"/>
+          <w:color w:val="444444"/>
+          <w:spacing w:val="0"/>
+          <w:sz w:val="22"/>
+          <w:szCs w:val="22"/>
+        </w:rPr>
+      </w:pPr>
+      <w:r>
+        <w:rPr>
+          <w:b w:val="false"/>
+          <w:bCs w:val="false"/>
+        </w:rPr>
+        <w:t>El primer code smell corresponde a la clase ParserJSONGasolineras, y se puede ver en detalle  qu</w:t>
+      </w:r>
+      <w:r>
+        <w:rPr>
+          <w:b w:val="false"/>
+          <w:bCs w:val="false"/>
+        </w:rPr>
+        <w:t>é</w:t>
+      </w:r>
+      <w:r>
+        <w:rPr>
+          <w:b w:val="false"/>
+          <w:bCs w:val="false"/>
+        </w:rPr>
+        <w:t xml:space="preserve"> parte del código provoca el problema, así como la forma de solucionarlo:</w:t>
       </w:r>
     </w:p>
     <w:p>
@@ -2847,7 +3114,27 @@
           <w:b w:val="false"/>
           <w:bCs w:val="false"/>
         </w:rPr>
-        <w:t>l problema de este primer code smell es que no se proporciona el tipo para List.</w:t>
+        <w:t xml:space="preserve">l problema de este primer code smell es que </w:t>
+      </w:r>
+      <w:r>
+        <w:rPr>
+          <w:rFonts w:eastAsia="Calibri" w:cs="" w:cstheme="minorBidi" w:eastAsiaTheme="minorHAnsi"/>
+          <w:b w:val="false"/>
+          <w:bCs w:val="false"/>
+          <w:color w:val="auto"/>
+          <w:kern w:val="0"/>
+          <w:sz w:val="22"/>
+          <w:szCs w:val="22"/>
+          <w:lang w:val="es-ES" w:eastAsia="en-US" w:bidi="ar-SA"/>
+        </w:rPr>
+        <w:t>solo se indica List como tipo para la salidad del método, siendo List una interfaz genérica</w:t>
+      </w:r>
+      <w:r>
+        <w:rPr>
+          <w:b w:val="false"/>
+          <w:bCs w:val="false"/>
+        </w:rPr>
+        <w:t>.</w:t>
       </w:r>
     </w:p>
     <w:p>
@@ -2892,7 +3179,7 @@
             <wp:positionV relativeFrom="paragraph">
               <wp:posOffset>635</wp:posOffset>
             </wp:positionV>
-            <wp:extent cx="6826885" cy="3328670"/>
+            <wp:extent cx="6552565" cy="3195320"/>
             <wp:effectExtent l="0" t="0" r="0" b="0"/>
             <wp:wrapSquare wrapText="largest"/>
             <wp:docPr id="14" name="Imagen14" descr=""/>
@@ -2917,7 +3204,7 @@
                   <pic:spPr bwMode="auto">
                     <a:xfrm>
                       <a:off x="0" y="0"/>
-                      <a:ext cx="6826885" cy="3328670"/>
+                      <a:ext cx="6552565" cy="3195320"/>
                     </a:xfrm>
                     <a:prstGeom prst="rect">
                       <a:avLst/>
@@ -3242,6 +3529,68 @@
           <w:lang w:val="es-ES" w:eastAsia="en-US" w:bidi="ar-SA"/>
         </w:rPr>
         <w:t xml:space="preserve">Aunque se sigan pasando los estándares de calidad, siempre hay que buscar mejorar la calidad del producto. </w:t>
+      </w:r>
+    </w:p>
+    <w:p>
+      <w:pPr>
+        <w:pStyle w:val="ListParagraph"/>
+        <w:spacing w:before="0" w:after="160"/>
+        <w:contextualSpacing/>
+        <w:jc w:val="both"/>
+        <w:rPr>
+          <w:rFonts w:eastAsia="Calibri" w:cs="" w:cstheme="minorBidi" w:eastAsiaTheme="minorHAnsi"/>
+          <w:b w:val="false"/>
+          <w:b w:val="false"/>
+          <w:bCs w:val="false"/>
+          <w:color w:val="auto"/>
+          <w:kern w:val="0"/>
+          <w:sz w:val="22"/>
+          <w:szCs w:val="22"/>
+          <w:lang w:val="es-ES" w:eastAsia="en-US" w:bidi="ar-SA"/>
+        </w:rPr>
+      </w:pPr>
+      <w:r>
+        <w:rPr>
+          <w:rFonts w:eastAsia="Calibri" w:cs="" w:cstheme="minorBidi" w:eastAsiaTheme="minorHAnsi"/>
+          <w:b w:val="false"/>
+          <w:bCs w:val="false"/>
+          <w:color w:val="auto"/>
+          <w:kern w:val="0"/>
+          <w:sz w:val="22"/>
+          <w:szCs w:val="22"/>
+          <w:lang w:val="es-ES" w:eastAsia="en-US" w:bidi="ar-SA"/>
+        </w:rPr>
+      </w:r>
+    </w:p>
+    <w:p>
+      <w:pPr>
+        <w:pStyle w:val="ListParagraph"/>
+        <w:spacing w:before="0" w:after="160"/>
+        <w:contextualSpacing/>
+        <w:jc w:val="both"/>
+        <w:rPr>
+          <w:rFonts w:eastAsia="Calibri" w:cs="" w:cstheme="minorBidi" w:eastAsiaTheme="minorHAnsi"/>
+          <w:b w:val="false"/>
+          <w:b w:val="false"/>
+          <w:bCs w:val="false"/>
+          <w:color w:val="auto"/>
+          <w:kern w:val="0"/>
+          <w:sz w:val="22"/>
+          <w:szCs w:val="22"/>
+          <w:lang w:val="es-ES" w:eastAsia="en-US" w:bidi="ar-SA"/>
+        </w:rPr>
+      </w:pPr>
+      <w:r>
+        <w:rPr>
+          <w:rFonts w:eastAsia="Calibri" w:cs="" w:cstheme="minorBidi" w:eastAsiaTheme="minorHAnsi"/>
+          <w:b w:val="false"/>
+          <w:bCs w:val="false"/>
+          <w:color w:val="auto"/>
+          <w:kern w:val="0"/>
+          <w:sz w:val="22"/>
+          <w:szCs w:val="22"/>
+          <w:lang w:val="es-ES" w:eastAsia="en-US" w:bidi="ar-SA"/>
+        </w:rPr>
       </w:r>
     </w:p>
     <w:p>
@@ -4366,7 +4715,21 @@
           <w:b w:val="false"/>
           <w:bCs w:val="false"/>
         </w:rPr>
-        <w:t>De las 7 issues que quedan en el código solo queda una que tenga una solución óptima. Se trata de un code smell que se encuentra en la clase ParserJSONGasolineras, más específicamente en la instanciación del JsonReader del método parseaArrayGasolineras(). El problema reside en que en lugar de usar un atributo estático definido para dar el valor UTF-8 se usa un String que contiene el mismo valor, quedando la clase que proporciona dicho atributo estático (constante) desaprovechada. Se puede observar:</w:t>
+        <w:t xml:space="preserve">De las 7 issues que quedan en el código solo queda una que tenga una solución óptima. Se trata de un code smell que se encuentra en la clase ParserJSONGasolineras, más específicamente en la instanciación del JsonReader del método parseaArrayGasolineras(). El problema reside en que en lugar de usar un atributo estático definido para dar el valor UTF-8, se usa un String que contiene el mismo valor, quedando la clase que proporciona dicho atributo estático (constante) desaprovechada. Se puede observar </w:t>
+      </w:r>
+      <w:r>
+        <w:rPr>
+          <w:b w:val="false"/>
+          <w:bCs w:val="false"/>
+        </w:rPr>
+        <w:t>en la siguiente imagen</w:t>
+      </w:r>
+      <w:r>
+        <w:rPr>
+          <w:b w:val="false"/>
+          <w:bCs w:val="false"/>
+        </w:rPr>
+        <w:t>:</w:t>
       </w:r>
     </w:p>
     <w:p>
@@ -4393,7 +4756,7 @@
             <wp:positionV relativeFrom="paragraph">
               <wp:posOffset>635</wp:posOffset>
             </wp:positionV>
-            <wp:extent cx="6447790" cy="3161030"/>
+            <wp:extent cx="6924675" cy="3394710"/>
             <wp:effectExtent l="0" t="0" r="0" b="0"/>
             <wp:wrapSquare wrapText="largest"/>
             <wp:docPr id="16" name="Imagen16" descr=""/>
@@ -4418,7 +4781,7 @@
                   <pic:spPr bwMode="auto">
                     <a:xfrm>
                       <a:off x="0" y="0"/>
-                      <a:ext cx="6447790" cy="3161030"/>
+                      <a:ext cx="6924675" cy="3394710"/>
                     </a:xfrm>
                     <a:prstGeom prst="rect">
                       <a:avLst/>
@@ -4478,40 +4841,6 @@
           <w:b w:val="false"/>
           <w:bCs w:val="false"/>
         </w:rPr>
-      </w:r>
-    </w:p>
-    <w:p>
-      <w:pPr>
-        <w:pStyle w:val="Normal"/>
-        <w:jc w:val="both"/>
-        <w:rPr>
-          <w:b w:val="false"/>
-          <w:b w:val="false"/>
-          <w:bCs w:val="false"/>
-        </w:rPr>
-      </w:pPr>
-      <w:r>
-        <w:rPr>
-          <w:b w:val="false"/>
-          <w:bCs w:val="false"/>
-        </w:rPr>
-      </w:r>
-    </w:p>
-    <w:p>
-      <w:pPr>
-        <w:pStyle w:val="Normal"/>
-        <w:jc w:val="both"/>
-        <w:rPr>
-          <w:b w:val="false"/>
-          <w:b w:val="false"/>
-          <w:bCs w:val="false"/>
-        </w:rPr>
-      </w:pPr>
-      <w:r>
-        <w:rPr>
-          <w:b w:val="false"/>
-          <w:bCs w:val="false"/>
-        </w:rPr>
         <w:t xml:space="preserve">Se puede </w:t>
       </w:r>
       <w:r>
@@ -4532,7 +4861,21 @@
           <w:b w:val="false"/>
           <w:bCs w:val="false"/>
         </w:rPr>
-        <w:t xml:space="preserve"> aun mejor en su contexto:</w:t>
+        <w:t xml:space="preserve"> aun mejor en su contexto, </w:t>
+      </w:r>
+      <w:r>
+        <w:rPr>
+          <w:b w:val="false"/>
+          <w:bCs w:val="false"/>
+        </w:rPr>
+        <w:t>viendo el código fuente que provoca el code smell</w:t>
+      </w:r>
+      <w:r>
+        <w:rPr>
+          <w:b w:val="false"/>
+          <w:bCs w:val="false"/>
+        </w:rPr>
+        <w:t>:</w:t>
       </w:r>
     </w:p>
     <w:p>
@@ -4615,7 +4958,21 @@
           <w:b w:val="false"/>
           <w:bCs w:val="false"/>
         </w:rPr>
-        <w:t>El resto de issues es desaconsejable abordarlas por mantener la funcionalidad de la App. Se observa que dichas issues son de severidad informativa, pero que introducen mucha deuda técnica debido a que su corrección implica reconstruir una gran cantidad de código:</w:t>
+        <w:t xml:space="preserve">El resto de issues es desaconsejable abordarlas por mantener la funcionalidad de la App </w:t>
+      </w:r>
+      <w:r>
+        <w:rPr>
+          <w:b w:val="false"/>
+          <w:bCs w:val="false"/>
+        </w:rPr>
+        <w:t>asegurada</w:t>
+      </w:r>
+      <w:r>
+        <w:rPr>
+          <w:b w:val="false"/>
+          <w:bCs w:val="false"/>
+        </w:rPr>
+        <w:t>. Se observa que dichas issues son de severidad informativa, pero que introducen mucha deuda técnica debido a que su corrección implica reconstruir una gran cantidad de código:</w:t>
       </w:r>
     </w:p>
     <w:p>
@@ -4952,6 +5309,32 @@
     </w:p>
     <w:p>
       <w:pPr>
+        <w:pStyle w:val="ListParagraph"/>
+        <w:rPr>
+          <w:lang w:val="es-ES" w:eastAsia="en-US" w:bidi="ar-SA"/>
+        </w:rPr>
+      </w:pPr>
+      <w:r>
+        <w:rPr>
+          <w:lang w:val="es-ES" w:eastAsia="en-US" w:bidi="ar-SA"/>
+        </w:rPr>
+      </w:r>
+    </w:p>
+    <w:p>
+      <w:pPr>
+        <w:pStyle w:val="ListParagraph"/>
+        <w:rPr>
+          <w:lang w:val="es-ES" w:eastAsia="en-US" w:bidi="ar-SA"/>
+        </w:rPr>
+      </w:pPr>
+      <w:r>
+        <w:rPr>
+          <w:lang w:val="es-ES" w:eastAsia="en-US" w:bidi="ar-SA"/>
+        </w:rPr>
+      </w:r>
+    </w:p>
+    <w:p>
+      <w:pPr>
         <w:pStyle w:val="Normal"/>
         <w:jc w:val="both"/>
         <w:rPr/>
@@ -5006,7 +5389,16 @@
         </w:rPr>
       </w:pPr>
       <w:r>
-        <w:rPr/>
+        <w:rPr>
+          <w:rFonts w:eastAsia="Calibri" w:cs="" w:cstheme="minorBidi" w:eastAsiaTheme="minorHAnsi"/>
+          <w:b w:val="false"/>
+          <w:bCs w:val="false"/>
+          <w:color w:val="auto"/>
+          <w:kern w:val="0"/>
+          <w:sz w:val="22"/>
+          <w:szCs w:val="22"/>
+          <w:lang w:val="es-ES" w:eastAsia="en-US" w:bidi="ar-SA"/>
+        </w:rPr>
       </w:r>
     </w:p>
     <w:p>
@@ -5028,7 +5420,16 @@
         </w:rPr>
       </w:pPr>
       <w:r>
-        <w:rPr/>
+        <w:rPr>
+          <w:rFonts w:eastAsia="Calibri" w:cs="" w:cstheme="minorBidi" w:eastAsiaTheme="minorHAnsi"/>
+          <w:b w:val="false"/>
+          <w:bCs w:val="false"/>
+          <w:color w:val="auto"/>
+          <w:kern w:val="0"/>
+          <w:sz w:val="22"/>
+          <w:szCs w:val="22"/>
+          <w:lang w:val="es-ES" w:eastAsia="en-US" w:bidi="ar-SA"/>
+        </w:rPr>
       </w:r>
     </w:p>
     <w:p>
@@ -5050,7 +5451,16 @@
         </w:rPr>
       </w:pPr>
       <w:r>
-        <w:rPr/>
+        <w:rPr>
+          <w:rFonts w:eastAsia="Calibri" w:cs="" w:cstheme="minorBidi" w:eastAsiaTheme="minorHAnsi"/>
+          <w:b w:val="false"/>
+          <w:bCs w:val="false"/>
+          <w:color w:val="auto"/>
+          <w:kern w:val="0"/>
+          <w:sz w:val="22"/>
+          <w:szCs w:val="22"/>
+          <w:lang w:val="es-ES" w:eastAsia="en-US" w:bidi="ar-SA"/>
+        </w:rPr>
       </w:r>
     </w:p>
     <w:p>
@@ -5072,7 +5482,16 @@
         </w:rPr>
       </w:pPr>
       <w:r>
-        <w:rPr/>
+        <w:rPr>
+          <w:rFonts w:eastAsia="Calibri" w:cs="" w:cstheme="minorBidi" w:eastAsiaTheme="minorHAnsi"/>
+          <w:b w:val="false"/>
+          <w:bCs w:val="false"/>
+          <w:color w:val="auto"/>
+          <w:kern w:val="0"/>
+          <w:sz w:val="22"/>
+          <w:szCs w:val="22"/>
+          <w:lang w:val="es-ES" w:eastAsia="en-US" w:bidi="ar-SA"/>
+        </w:rPr>
       </w:r>
     </w:p>
     <w:p>
@@ -5094,7 +5513,16 @@
         </w:rPr>
       </w:pPr>
       <w:r>
-        <w:rPr/>
+        <w:rPr>
+          <w:rFonts w:eastAsia="Calibri" w:cs="" w:cstheme="minorBidi" w:eastAsiaTheme="minorHAnsi"/>
+          <w:b w:val="false"/>
+          <w:bCs w:val="false"/>
+          <w:color w:val="auto"/>
+          <w:kern w:val="0"/>
+          <w:sz w:val="22"/>
+          <w:szCs w:val="22"/>
+          <w:lang w:val="es-ES" w:eastAsia="en-US" w:bidi="ar-SA"/>
+        </w:rPr>
       </w:r>
     </w:p>
     <w:p>
@@ -5116,7 +5544,16 @@
         </w:rPr>
       </w:pPr>
       <w:r>
-        <w:rPr/>
+        <w:rPr>
+          <w:rFonts w:eastAsia="Calibri" w:cs="" w:cstheme="minorBidi" w:eastAsiaTheme="minorHAnsi"/>
+          <w:b w:val="false"/>
+          <w:bCs w:val="false"/>
+          <w:color w:val="auto"/>
+          <w:kern w:val="0"/>
+          <w:sz w:val="22"/>
+          <w:szCs w:val="22"/>
+          <w:lang w:val="es-ES" w:eastAsia="en-US" w:bidi="ar-SA"/>
+        </w:rPr>
       </w:r>
     </w:p>
     <w:p>
@@ -5138,7 +5575,16 @@
         </w:rPr>
       </w:pPr>
       <w:r>
-        <w:rPr/>
+        <w:rPr>
+          <w:rFonts w:eastAsia="Calibri" w:cs="" w:cstheme="minorBidi" w:eastAsiaTheme="minorHAnsi"/>
+          <w:b w:val="false"/>
+          <w:bCs w:val="false"/>
+          <w:color w:val="auto"/>
+          <w:kern w:val="0"/>
+          <w:sz w:val="22"/>
+          <w:szCs w:val="22"/>
+          <w:lang w:val="es-ES" w:eastAsia="en-US" w:bidi="ar-SA"/>
+        </w:rPr>
       </w:r>
     </w:p>
     <w:p>
@@ -5160,7 +5606,16 @@
         </w:rPr>
       </w:pPr>
       <w:r>
-        <w:rPr/>
+        <w:rPr>
+          <w:rFonts w:eastAsia="Calibri" w:cs="" w:cstheme="minorBidi" w:eastAsiaTheme="minorHAnsi"/>
+          <w:b w:val="false"/>
+          <w:bCs w:val="false"/>
+          <w:color w:val="auto"/>
+          <w:kern w:val="0"/>
+          <w:sz w:val="22"/>
+          <w:szCs w:val="22"/>
+          <w:lang w:val="es-ES" w:eastAsia="en-US" w:bidi="ar-SA"/>
+        </w:rPr>
       </w:r>
     </w:p>
     <w:p>
@@ -5182,7 +5637,16 @@
         </w:rPr>
       </w:pPr>
       <w:r>
-        <w:rPr/>
+        <w:rPr>
+          <w:rFonts w:eastAsia="Calibri" w:cs="" w:cstheme="minorBidi" w:eastAsiaTheme="minorHAnsi"/>
+          <w:b w:val="false"/>
+          <w:bCs w:val="false"/>
+          <w:color w:val="auto"/>
+          <w:kern w:val="0"/>
+          <w:sz w:val="22"/>
+          <w:szCs w:val="22"/>
+          <w:lang w:val="es-ES" w:eastAsia="en-US" w:bidi="ar-SA"/>
+        </w:rPr>
       </w:r>
     </w:p>
     <w:p>
@@ -5204,7 +5668,16 @@
         </w:rPr>
       </w:pPr>
       <w:r>
-        <w:rPr/>
+        <w:rPr>
+          <w:rFonts w:eastAsia="Calibri" w:cs="" w:cstheme="minorBidi" w:eastAsiaTheme="minorHAnsi"/>
+          <w:b w:val="false"/>
+          <w:bCs w:val="false"/>
+          <w:color w:val="auto"/>
+          <w:kern w:val="0"/>
+          <w:sz w:val="22"/>
+          <w:szCs w:val="22"/>
+          <w:lang w:val="es-ES" w:eastAsia="en-US" w:bidi="ar-SA"/>
+        </w:rPr>
       </w:r>
     </w:p>
     <w:p>
@@ -5226,7 +5699,16 @@
         </w:rPr>
       </w:pPr>
       <w:r>
-        <w:rPr/>
+        <w:rPr>
+          <w:rFonts w:eastAsia="Calibri" w:cs="" w:cstheme="minorBidi" w:eastAsiaTheme="minorHAnsi"/>
+          <w:b w:val="false"/>
+          <w:bCs w:val="false"/>
+          <w:color w:val="auto"/>
+          <w:kern w:val="0"/>
+          <w:sz w:val="22"/>
+          <w:szCs w:val="22"/>
+          <w:lang w:val="es-ES" w:eastAsia="en-US" w:bidi="ar-SA"/>
+        </w:rPr>
       </w:r>
     </w:p>
     <w:p>
@@ -5248,7 +5730,16 @@
         </w:rPr>
       </w:pPr>
       <w:r>
-        <w:rPr/>
+        <w:rPr>
+          <w:rFonts w:eastAsia="Calibri" w:cs="" w:cstheme="minorBidi" w:eastAsiaTheme="minorHAnsi"/>
+          <w:b w:val="false"/>
+          <w:bCs w:val="false"/>
+          <w:color w:val="auto"/>
+          <w:kern w:val="0"/>
+          <w:sz w:val="22"/>
+          <w:szCs w:val="22"/>
+          <w:lang w:val="es-ES" w:eastAsia="en-US" w:bidi="ar-SA"/>
+        </w:rPr>
       </w:r>
     </w:p>
     <w:p>
@@ -5270,7 +5761,16 @@
         </w:rPr>
       </w:pPr>
       <w:r>
-        <w:rPr/>
+        <w:rPr>
+          <w:rFonts w:eastAsia="Calibri" w:cs="" w:cstheme="minorBidi" w:eastAsiaTheme="minorHAnsi"/>
+          <w:b w:val="false"/>
+          <w:bCs w:val="false"/>
+          <w:color w:val="auto"/>
+          <w:kern w:val="0"/>
+          <w:sz w:val="22"/>
+          <w:szCs w:val="22"/>
+          <w:lang w:val="es-ES" w:eastAsia="en-US" w:bidi="ar-SA"/>
+        </w:rPr>
       </w:r>
     </w:p>
     <w:p>
@@ -5292,7 +5792,16 @@
         </w:rPr>
       </w:pPr>
       <w:r>
-        <w:rPr/>
+        <w:rPr>
+          <w:rFonts w:eastAsia="Calibri" w:cs="" w:cstheme="minorBidi" w:eastAsiaTheme="minorHAnsi"/>
+          <w:b w:val="false"/>
+          <w:bCs w:val="false"/>
+          <w:color w:val="auto"/>
+          <w:kern w:val="0"/>
+          <w:sz w:val="22"/>
+          <w:szCs w:val="22"/>
+          <w:lang w:val="es-ES" w:eastAsia="en-US" w:bidi="ar-SA"/>
+        </w:rPr>
       </w:r>
     </w:p>
     <w:p>
@@ -5314,7 +5823,16 @@
         </w:rPr>
       </w:pPr>
       <w:r>
-        <w:rPr/>
+        <w:rPr>
+          <w:rFonts w:eastAsia="Calibri" w:cs="" w:cstheme="minorBidi" w:eastAsiaTheme="minorHAnsi"/>
+          <w:b w:val="false"/>
+          <w:bCs w:val="false"/>
+          <w:color w:val="auto"/>
+          <w:kern w:val="0"/>
+          <w:sz w:val="22"/>
+          <w:szCs w:val="22"/>
+          <w:lang w:val="es-ES" w:eastAsia="en-US" w:bidi="ar-SA"/>
+        </w:rPr>
       </w:r>
     </w:p>
     <w:p>
@@ -5336,7 +5854,16 @@
         </w:rPr>
       </w:pPr>
       <w:r>
-        <w:rPr/>
+        <w:rPr>
+          <w:rFonts w:eastAsia="Calibri" w:cs="" w:cstheme="minorBidi" w:eastAsiaTheme="minorHAnsi"/>
+          <w:b w:val="false"/>
+          <w:bCs w:val="false"/>
+          <w:color w:val="auto"/>
+          <w:kern w:val="0"/>
+          <w:sz w:val="22"/>
+          <w:szCs w:val="22"/>
+          <w:lang w:val="es-ES" w:eastAsia="en-US" w:bidi="ar-SA"/>
+        </w:rPr>
       </w:r>
     </w:p>
     <w:p>
@@ -5358,7 +5885,16 @@
         </w:rPr>
       </w:pPr>
       <w:r>
-        <w:rPr/>
+        <w:rPr>
+          <w:rFonts w:eastAsia="Calibri" w:cs="" w:cstheme="minorBidi" w:eastAsiaTheme="minorHAnsi"/>
+          <w:b w:val="false"/>
+          <w:bCs w:val="false"/>
+          <w:color w:val="auto"/>
+          <w:kern w:val="0"/>
+          <w:sz w:val="22"/>
+          <w:szCs w:val="22"/>
+          <w:lang w:val="es-ES" w:eastAsia="en-US" w:bidi="ar-SA"/>
+        </w:rPr>
       </w:r>
     </w:p>
     <w:p>
@@ -5380,7 +5916,16 @@
         </w:rPr>
       </w:pPr>
       <w:r>
-        <w:rPr/>
+        <w:rPr>
+          <w:rFonts w:eastAsia="Calibri" w:cs="" w:cstheme="minorBidi" w:eastAsiaTheme="minorHAnsi"/>
+          <w:b w:val="false"/>
+          <w:bCs w:val="false"/>
+          <w:color w:val="auto"/>
+          <w:kern w:val="0"/>
+          <w:sz w:val="22"/>
+          <w:szCs w:val="22"/>
+          <w:lang w:val="es-ES" w:eastAsia="en-US" w:bidi="ar-SA"/>
+        </w:rPr>
       </w:r>
     </w:p>
     <w:p>
@@ -5402,7 +5947,16 @@
         </w:rPr>
       </w:pPr>
       <w:r>
-        <w:rPr/>
+        <w:rPr>
+          <w:rFonts w:eastAsia="Calibri" w:cs="" w:cstheme="minorBidi" w:eastAsiaTheme="minorHAnsi"/>
+          <w:b w:val="false"/>
+          <w:bCs w:val="false"/>
+          <w:color w:val="auto"/>
+          <w:kern w:val="0"/>
+          <w:sz w:val="22"/>
+          <w:szCs w:val="22"/>
+          <w:lang w:val="es-ES" w:eastAsia="en-US" w:bidi="ar-SA"/>
+        </w:rPr>
       </w:r>
     </w:p>
     <w:p>
@@ -5424,7 +5978,16 @@
         </w:rPr>
       </w:pPr>
       <w:r>
-        <w:rPr/>
+        <w:rPr>
+          <w:rFonts w:eastAsia="Calibri" w:cs="" w:cstheme="minorBidi" w:eastAsiaTheme="minorHAnsi"/>
+          <w:b w:val="false"/>
+          <w:bCs w:val="false"/>
+          <w:color w:val="auto"/>
+          <w:kern w:val="0"/>
+          <w:sz w:val="22"/>
+          <w:szCs w:val="22"/>
+          <w:lang w:val="es-ES" w:eastAsia="en-US" w:bidi="ar-SA"/>
+        </w:rPr>
       </w:r>
     </w:p>
     <w:p>
@@ -5446,7 +6009,16 @@
         </w:rPr>
       </w:pPr>
       <w:r>
-        <w:rPr/>
+        <w:rPr>
+          <w:rFonts w:eastAsia="Calibri" w:cs="" w:cstheme="minorBidi" w:eastAsiaTheme="minorHAnsi"/>
+          <w:b w:val="false"/>
+          <w:bCs w:val="false"/>
+          <w:color w:val="auto"/>
+          <w:kern w:val="0"/>
+          <w:sz w:val="22"/>
+          <w:szCs w:val="22"/>
+          <w:lang w:val="es-ES" w:eastAsia="en-US" w:bidi="ar-SA"/>
+        </w:rPr>
       </w:r>
     </w:p>
     <w:p>
@@ -5468,7 +6040,16 @@
         </w:rPr>
       </w:pPr>
       <w:r>
-        <w:rPr/>
+        <w:rPr>
+          <w:rFonts w:eastAsia="Calibri" w:cs="" w:cstheme="minorBidi" w:eastAsiaTheme="minorHAnsi"/>
+          <w:b w:val="false"/>
+          <w:bCs w:val="false"/>
+          <w:color w:val="auto"/>
+          <w:kern w:val="0"/>
+          <w:sz w:val="22"/>
+          <w:szCs w:val="22"/>
+          <w:lang w:val="es-ES" w:eastAsia="en-US" w:bidi="ar-SA"/>
+        </w:rPr>
       </w:r>
     </w:p>
     <w:p>
@@ -5490,7 +6071,16 @@
         </w:rPr>
       </w:pPr>
       <w:r>
-        <w:rPr/>
+        <w:rPr>
+          <w:rFonts w:eastAsia="Calibri" w:cs="" w:cstheme="minorBidi" w:eastAsiaTheme="minorHAnsi"/>
+          <w:b w:val="false"/>
+          <w:bCs w:val="false"/>
+          <w:color w:val="auto"/>
+          <w:kern w:val="0"/>
+          <w:sz w:val="22"/>
+          <w:szCs w:val="22"/>
+          <w:lang w:val="es-ES" w:eastAsia="en-US" w:bidi="ar-SA"/>
+        </w:rPr>
       </w:r>
     </w:p>
     <w:p>
@@ -5512,7 +6102,16 @@
         </w:rPr>
       </w:pPr>
       <w:r>
-        <w:rPr/>
+        <w:rPr>
+          <w:rFonts w:eastAsia="Calibri" w:cs="" w:cstheme="minorBidi" w:eastAsiaTheme="minorHAnsi"/>
+          <w:b w:val="false"/>
+          <w:bCs w:val="false"/>
+          <w:color w:val="auto"/>
+          <w:kern w:val="0"/>
+          <w:sz w:val="22"/>
+          <w:szCs w:val="22"/>
+          <w:lang w:val="es-ES" w:eastAsia="en-US" w:bidi="ar-SA"/>
+        </w:rPr>
       </w:r>
     </w:p>
     <w:p>
@@ -5534,7 +6133,16 @@
         </w:rPr>
       </w:pPr>
       <w:r>
-        <w:rPr/>
+        <w:rPr>
+          <w:rFonts w:eastAsia="Calibri" w:cs="" w:cstheme="minorBidi" w:eastAsiaTheme="minorHAnsi"/>
+          <w:b w:val="false"/>
+          <w:bCs w:val="false"/>
+          <w:color w:val="auto"/>
+          <w:kern w:val="0"/>
+          <w:sz w:val="22"/>
+          <w:szCs w:val="22"/>
+          <w:lang w:val="es-ES" w:eastAsia="en-US" w:bidi="ar-SA"/>
+        </w:rPr>
       </w:r>
     </w:p>
     <w:p>
@@ -5556,7 +6164,16 @@
         </w:rPr>
       </w:pPr>
       <w:r>
-        <w:rPr/>
+        <w:rPr>
+          <w:rFonts w:eastAsia="Calibri" w:cs="" w:cstheme="minorBidi" w:eastAsiaTheme="minorHAnsi"/>
+          <w:b w:val="false"/>
+          <w:bCs w:val="false"/>
+          <w:color w:val="auto"/>
+          <w:kern w:val="0"/>
+          <w:sz w:val="22"/>
+          <w:szCs w:val="22"/>
+          <w:lang w:val="es-ES" w:eastAsia="en-US" w:bidi="ar-SA"/>
+        </w:rPr>
       </w:r>
     </w:p>
     <w:p>
@@ -5578,22 +6195,11 @@
         </w:rPr>
       </w:pPr>
       <w:r>
-        <w:rPr/>
-      </w:r>
-    </w:p>
-    <w:p>
-      <w:pPr>
-        <w:pStyle w:val="Ttulo2"/>
-        <w:jc w:val="both"/>
-        <w:rPr>
-          <w:b/>
+        <w:rPr>
           <w:b/>
           <w:color w:val="D311A0"/>
           <w:sz w:val="28"/>
         </w:rPr>
-      </w:pPr>
-      <w:r>
-        <w:rPr/>
       </w:r>
     </w:p>
     <w:p>
@@ -5608,27 +6214,32 @@
         </w:rPr>
       </w:pPr>
       <w:r>
-        <w:rPr/>
-      </w:r>
-    </w:p>
-    <w:p>
-      <w:pPr>
-        <w:pStyle w:val="Ttulo2"/>
-        <w:jc w:val="both"/>
-        <w:rPr>
-          <w:b/>
+        <w:rPr>
           <w:b/>
           <w:color w:val="D311A0"/>
           <w:sz w:val="28"/>
         </w:rPr>
-      </w:pPr>
+        <w:t xml:space="preserve">ANÁLISIS </w:t>
+      </w:r>
+      <w:r>
+        <w:rPr>
+          <w:rFonts w:eastAsia="" w:cs=""/>
+          <w:b/>
+          <w:color w:val="D311A0"/>
+          <w:kern w:val="0"/>
+          <w:sz w:val="28"/>
+          <w:szCs w:val="26"/>
+          <w:lang w:val="es-ES" w:eastAsia="en-US" w:bidi="ar-SA"/>
+        </w:rPr>
+        <w:t>7</w:t>
+      </w:r>
       <w:r>
         <w:rPr>
           <w:b/>
           <w:color w:val="D311A0"/>
           <w:sz w:val="28"/>
         </w:rPr>
-        <w:t xml:space="preserve">ANÁLISIS </w:t>
+        <w:t xml:space="preserve"> </w:t>
       </w:r>
       <w:r>
         <w:rPr>
@@ -5640,7 +6251,7 @@
           <w:szCs w:val="26"/>
           <w:lang w:val="es-ES" w:eastAsia="en-US" w:bidi="ar-SA"/>
         </w:rPr>
-        <w:t>7</w:t>
+        <w:t>NOVIEMBRE</w:t>
       </w:r>
       <w:r>
         <w:rPr>
@@ -5648,26 +6259,6 @@
           <w:color w:val="D311A0"/>
           <w:sz w:val="28"/>
         </w:rPr>
-        <w:t xml:space="preserve"> </w:t>
-      </w:r>
-      <w:r>
-        <w:rPr>
-          <w:rFonts w:eastAsia="" w:cs=""/>
-          <w:b/>
-          <w:color w:val="D311A0"/>
-          <w:kern w:val="0"/>
-          <w:sz w:val="28"/>
-          <w:szCs w:val="26"/>
-          <w:lang w:val="es-ES" w:eastAsia="en-US" w:bidi="ar-SA"/>
-        </w:rPr>
-        <w:t>NOVIEMBRE</w:t>
-      </w:r>
-      <w:r>
-        <w:rPr>
-          <w:b/>
-          <w:color w:val="D311A0"/>
-          <w:sz w:val="28"/>
-        </w:rPr>
         <w:t xml:space="preserve"> 2020</w:t>
       </w:r>
     </w:p>
@@ -5707,7 +6298,9 @@
         </w:rPr>
       </w:pPr>
       <w:r>
-        <w:rPr/>
+        <w:rPr>
+          <w:b/>
+        </w:rPr>
         <w:drawing>
           <wp:anchor behindDoc="0" distT="0" distB="0" distL="0" distR="0" simplePos="0" locked="0" layoutInCell="0" allowOverlap="1" relativeHeight="20">
             <wp:simplePos x="0" y="0"/>
@@ -5717,7 +6310,7 @@
             <wp:positionV relativeFrom="paragraph">
               <wp:posOffset>635</wp:posOffset>
             </wp:positionV>
-            <wp:extent cx="6480175" cy="911225"/>
+            <wp:extent cx="6877685" cy="967105"/>
             <wp:effectExtent l="0" t="0" r="0" b="0"/>
             <wp:wrapSquare wrapText="largest"/>
             <wp:docPr id="19" name="Imagen19" descr=""/>
@@ -5742,7 +6335,7 @@
                   <pic:spPr bwMode="auto">
                     <a:xfrm>
                       <a:off x="0" y="0"/>
-                      <a:ext cx="6480175" cy="911225"/>
+                      <a:ext cx="6877685" cy="967105"/>
                     </a:xfrm>
                     <a:prstGeom prst="rect">
                       <a:avLst/>
@@ -5794,7 +6387,37 @@
       </w:pPr>
       <w:r>
         <w:rPr/>
-        <w:t>Quedan 6 issues que son code smells, de severidad informativa, e introducen una deuda técnica de 1h 20 min. Dichos code smells no son triviales de resolver y por asegurar que el funcionamiento de la App quede intacto, de momento, no se van a abordar. Debido a esta situación lo que podemos hacer es un análisis de la situación actual de la calidad de nuestro producto.</w:t>
+        <w:t xml:space="preserve">Quedan 6 issues que son code smells de severidad informativa, </w:t>
+      </w:r>
+      <w:r>
+        <w:rPr>
+          <w:rFonts w:eastAsia="Calibri" w:cs="" w:cstheme="minorBidi" w:eastAsiaTheme="minorHAnsi"/>
+          <w:color w:val="auto"/>
+          <w:kern w:val="0"/>
+          <w:sz w:val="22"/>
+          <w:szCs w:val="22"/>
+          <w:lang w:val="es-ES" w:eastAsia="en-US" w:bidi="ar-SA"/>
+        </w:rPr>
+        <w:t>pero que</w:t>
+      </w:r>
+      <w:r>
+        <w:rPr/>
+        <w:t xml:space="preserve"> introducen una deuda técnica de 1h 20 min. Dichos code smells no son triviales de resolver, y por asegurar que el funcionamiento de la App quede intacto, de momento, no se van a abordar. Debido a esta situación </w:t>
+      </w:r>
+      <w:r>
+        <w:rPr>
+          <w:rFonts w:eastAsia="Calibri" w:cs="" w:cstheme="minorBidi" w:eastAsiaTheme="minorHAnsi"/>
+          <w:color w:val="auto"/>
+          <w:kern w:val="0"/>
+          <w:sz w:val="22"/>
+          <w:szCs w:val="22"/>
+          <w:lang w:val="es-ES" w:eastAsia="en-US" w:bidi="ar-SA"/>
+        </w:rPr>
+        <w:t>nos dispondremós a realizar un</w:t>
+      </w:r>
+      <w:r>
+        <w:rPr/>
+        <w:t xml:space="preserve"> análisis de la situación actual de la calidad de nuestro producto.</w:t>
       </w:r>
     </w:p>
     <w:p>
@@ -5856,38 +6479,38 @@
       </w:r>
       <w:r>
         <w:rPr/>
-        <w:t>stos son los code smells mencionados, todos resultado del uso de código que es obsoleto y cuyo uso desaparecerá proximamente. Se pueden observar todos los aspectos mencionados previamente.</w:t>
-      </w:r>
-    </w:p>
-    <w:p>
-      <w:pPr>
-        <w:pStyle w:val="Normal"/>
-        <w:jc w:val="both"/>
-        <w:rPr/>
-      </w:pPr>
-      <w:r>
-        <w:rPr/>
-      </w:r>
-    </w:p>
-    <w:p>
-      <w:pPr>
-        <w:pStyle w:val="Normal"/>
-        <w:jc w:val="both"/>
-        <w:rPr/>
-      </w:pPr>
-      <w:r>
-        <w:rPr/>
-      </w:r>
-    </w:p>
-    <w:p>
-      <w:pPr>
-        <w:pStyle w:val="Normal"/>
-        <w:jc w:val="both"/>
-        <w:rPr/>
-      </w:pPr>
-      <w:r>
-        <w:rPr/>
-        <w:t>Ahora vamos a analizar en la siguiente gráfica la situación del producto.</w:t>
+        <w:t>stos son los code smells mencionados, todos resultado del uso de código que es obsoleto y cuyo uso desaparecerá próximamente. Se pueden observar todos los aspectos mencionados previamente.</w:t>
+      </w:r>
+    </w:p>
+    <w:p>
+      <w:pPr>
+        <w:pStyle w:val="Normal"/>
+        <w:jc w:val="both"/>
+        <w:rPr/>
+      </w:pPr>
+      <w:r>
+        <w:rPr/>
+      </w:r>
+    </w:p>
+    <w:p>
+      <w:pPr>
+        <w:pStyle w:val="Normal"/>
+        <w:jc w:val="both"/>
+        <w:rPr/>
+      </w:pPr>
+      <w:r>
+        <w:rPr/>
+      </w:r>
+    </w:p>
+    <w:p>
+      <w:pPr>
+        <w:pStyle w:val="Normal"/>
+        <w:jc w:val="both"/>
+        <w:rPr/>
+      </w:pPr>
+      <w:r>
+        <w:rPr/>
+        <w:t>Ahora vamos a analizar en la siguiente gráfica la situación del producto:</w:t>
       </w:r>
     </w:p>
     <w:p>
@@ -5953,11 +6576,22 @@
       </w:pPr>
       <w:r>
         <w:rPr/>
-        <w:t xml:space="preserve">En esta se pueden analizar tanto la cobertura de las diferentes clases y activities como la deuda técnica. La deuda técnica del resto de clases tiene un valor de 0 min, que se representa según la posición del eje X, siendo el elemento situado más a la derecha el que mayor deuda técnica posee; este es el caso de la MainActivity con sus 6 issues por código “deprecated” y con una deuda técnica de 1 hora y 20 minutos, siendo cada una de las issues de unos 15 minutos. La cobertura podemos observar que se representa en el eje Y, siendo el elemento situado más abajo en este eje el que mayor cobertura de código tiene en cuanto a pruebas; el elemento que más cobertura tiene es la clase </w:t>
-      </w:r>
-      <w:r>
-        <w:rPr/>
-        <w:t>ParserJSONGasolineras con una cobertura del 64,1%, justo después se encuentra la clase Gasolinera con un 44,7% de cobertura. Respecto al conjunto de líneas de código se obtiene una cobertura del 27,9%.</w:t>
+        <w:t xml:space="preserve">En esta se pueden analizar tanto la cobertura de las diferentes clases y activities como la deuda técnica. La deuda técnica del resto de clases tiene un valor de 0 min, que se representa según la posición del eje X, siendo el elemento situado más a la derecha el que mayor deuda técnica posee; este es el caso de la MainActivity con sus 6 issues por código “deprecated” y con una deuda técnica de 1 hora y 20 minutos, siendo cada una de las issues de </w:t>
+      </w:r>
+      <w:r>
+        <w:rPr>
+          <w:rFonts w:eastAsia="Calibri" w:cs="" w:cstheme="minorBidi" w:eastAsiaTheme="minorHAnsi"/>
+          <w:color w:val="auto"/>
+          <w:kern w:val="0"/>
+          <w:sz w:val="22"/>
+          <w:szCs w:val="22"/>
+          <w:lang w:val="es-ES" w:eastAsia="en-US" w:bidi="ar-SA"/>
+        </w:rPr>
+        <w:t>entre 10 y</w:t>
+      </w:r>
+      <w:r>
+        <w:rPr/>
+        <w:t xml:space="preserve"> 15 minutos. La cobertura, podemos observar, que se representa en el eje Y, siendo el elemento situado más abajo en este eje el que mayor cobertura de código tiene en cuanto a pruebas; el elemento que más cobertura tiene es la clase ParserJSONGasolineras, con una cobertura del 64,1%, justo después se encuentra la clase Gasolinera con un 44,7% de cobertura. Respecto al conjunto de líneas de código se obtiene una cobertura del 27,9%.</w:t>
       </w:r>
     </w:p>
     <w:p>
@@ -5991,7 +6625,7 @@
         <w:pStyle w:val="ListParagraph"/>
         <w:numPr>
           <w:ilvl w:val="0"/>
-          <w:numId w:val="8"/>
+          <w:numId w:val="4"/>
         </w:numPr>
         <w:jc w:val="both"/>
         <w:rPr/>
@@ -5999,6 +6633,26 @@
       <w:r>
         <w:rPr/>
         <w:t>De momento no se debe hacer otra cosa que obtener información para sustituir el código obsoleto por otro que realice la misma funcionalidad siendo más actual.</w:t>
+      </w:r>
+    </w:p>
+    <w:p>
+      <w:pPr>
+        <w:pStyle w:val="ListParagraph"/>
+        <w:jc w:val="both"/>
+        <w:rPr/>
+      </w:pPr>
+      <w:r>
+        <w:rPr/>
+      </w:r>
+    </w:p>
+    <w:p>
+      <w:pPr>
+        <w:pStyle w:val="ListParagraph"/>
+        <w:jc w:val="both"/>
+        <w:rPr/>
+      </w:pPr>
+      <w:r>
+        <w:rPr/>
       </w:r>
     </w:p>
     <w:p>
@@ -6029,7 +6683,9 @@
           <w:ilvl w:val="0"/>
           <w:numId w:val="0"/>
         </w:numPr>
+        <w:spacing w:before="0" w:after="160"/>
         <w:ind w:left="1440" w:hanging="0"/>
+        <w:contextualSpacing/>
         <w:jc w:val="both"/>
         <w:rPr/>
       </w:pPr>
@@ -6051,21 +6707,6 @@
       <w:r>
         <w:rPr/>
         <w:t xml:space="preserve"> la calidad del producto es una tarea continua cuyo afán es ofrecer la mejor versión posible del trabajo. De ello depende distinguirse de la competencia entre otras cosas.</w:t>
-      </w:r>
-    </w:p>
-    <w:p>
-      <w:pPr>
-        <w:pStyle w:val="Ttulo2"/>
-        <w:jc w:val="both"/>
-        <w:rPr>
-          <w:b/>
-          <w:b/>
-          <w:color w:val="D311A0"/>
-          <w:sz w:val="28"/>
-        </w:rPr>
-      </w:pPr>
-      <w:r>
-        <w:rPr/>
       </w:r>
     </w:p>
     <w:sectPr>
@@ -6500,105 +7141,105 @@
       <w:lvlJc w:val="left"/>
       <w:pPr>
         <w:tabs>
-          <w:tab w:val="num" w:pos="397"/>
+          <w:tab w:val="num" w:pos="720"/>
         </w:tabs>
-        <w:ind w:left="754" w:hanging="397"/>
+        <w:ind w:left="720" w:hanging="360"/>
       </w:pPr>
     </w:lvl>
     <w:lvl w:ilvl="1">
       <w:start w:val="1"/>
       <w:numFmt w:val="decimal"/>
-      <w:lvlText w:val="%2."/>
+      <w:lvlText w:val="%2)"/>
       <w:lvlJc w:val="left"/>
       <w:pPr>
         <w:tabs>
-          <w:tab w:val="num" w:pos="794"/>
+          <w:tab w:val="num" w:pos="1080"/>
         </w:tabs>
-        <w:ind w:left="1151" w:hanging="397"/>
+        <w:ind w:left="1080" w:hanging="360"/>
       </w:pPr>
     </w:lvl>
     <w:lvl w:ilvl="2">
       <w:start w:val="1"/>
       <w:numFmt w:val="decimal"/>
-      <w:lvlText w:val="%3."/>
+      <w:lvlText w:val="%3)"/>
       <w:lvlJc w:val="left"/>
       <w:pPr>
         <w:tabs>
-          <w:tab w:val="num" w:pos="1191"/>
+          <w:tab w:val="num" w:pos="1440"/>
         </w:tabs>
-        <w:ind w:left="1548" w:hanging="397"/>
+        <w:ind w:left="1440" w:hanging="360"/>
       </w:pPr>
     </w:lvl>
     <w:lvl w:ilvl="3">
       <w:start w:val="1"/>
       <w:numFmt w:val="decimal"/>
-      <w:lvlText w:val="%4."/>
+      <w:lvlText w:val="%4)"/>
       <w:lvlJc w:val="left"/>
       <w:pPr>
         <w:tabs>
-          <w:tab w:val="num" w:pos="1588"/>
+          <w:tab w:val="num" w:pos="1800"/>
         </w:tabs>
-        <w:ind w:left="1945" w:hanging="397"/>
+        <w:ind w:left="1800" w:hanging="360"/>
       </w:pPr>
     </w:lvl>
     <w:lvl w:ilvl="4">
       <w:start w:val="1"/>
       <w:numFmt w:val="decimal"/>
-      <w:lvlText w:val="%5."/>
+      <w:lvlText w:val="%5)"/>
       <w:lvlJc w:val="left"/>
       <w:pPr>
         <w:tabs>
-          <w:tab w:val="num" w:pos="1985"/>
+          <w:tab w:val="num" w:pos="2160"/>
         </w:tabs>
-        <w:ind w:left="2342" w:hanging="397"/>
+        <w:ind w:left="2160" w:hanging="360"/>
       </w:pPr>
     </w:lvl>
     <w:lvl w:ilvl="5">
       <w:start w:val="1"/>
       <w:numFmt w:val="decimal"/>
-      <w:lvlText w:val="%6."/>
+      <w:lvlText w:val="%6)"/>
       <w:lvlJc w:val="left"/>
       <w:pPr>
         <w:tabs>
-          <w:tab w:val="num" w:pos="2381"/>
+          <w:tab w:val="num" w:pos="2520"/>
         </w:tabs>
-        <w:ind w:left="2738" w:hanging="397"/>
+        <w:ind w:left="2520" w:hanging="360"/>
       </w:pPr>
     </w:lvl>
     <w:lvl w:ilvl="6">
       <w:start w:val="1"/>
       <w:numFmt w:val="decimal"/>
-      <w:lvlText w:val="%7."/>
+      <w:lvlText w:val="%7)"/>
       <w:lvlJc w:val="left"/>
       <w:pPr>
         <w:tabs>
-          <w:tab w:val="num" w:pos="2778"/>
+          <w:tab w:val="num" w:pos="2880"/>
         </w:tabs>
-        <w:ind w:left="3135" w:hanging="397"/>
+        <w:ind w:left="2880" w:hanging="360"/>
       </w:pPr>
     </w:lvl>
     <w:lvl w:ilvl="7">
       <w:start w:val="1"/>
       <w:numFmt w:val="decimal"/>
-      <w:lvlText w:val="%8."/>
+      <w:lvlText w:val="%8)"/>
       <w:lvlJc w:val="left"/>
       <w:pPr>
         <w:tabs>
-          <w:tab w:val="num" w:pos="3175"/>
+          <w:tab w:val="num" w:pos="3240"/>
         </w:tabs>
-        <w:ind w:left="3532" w:hanging="397"/>
+        <w:ind w:left="3240" w:hanging="360"/>
       </w:pPr>
     </w:lvl>
     <w:lvl w:ilvl="8">
       <w:start w:val="1"/>
       <w:numFmt w:val="decimal"/>
-      <w:lvlText w:val="%9."/>
+      <w:lvlText w:val="%9)"/>
       <w:lvlJc w:val="left"/>
       <w:pPr>
         <w:tabs>
-          <w:tab w:val="num" w:pos="3572"/>
+          <w:tab w:val="num" w:pos="3600"/>
         </w:tabs>
-        <w:ind w:left="3929" w:hanging="397"/>
+        <w:ind w:left="3600" w:hanging="360"/>
       </w:pPr>
     </w:lvl>
   </w:abstractNum>
@@ -6830,9 +7471,9 @@
       <w:lvlJc w:val="left"/>
       <w:pPr>
         <w:tabs>
-          <w:tab w:val="num" w:pos="1440"/>
+          <w:tab w:val="num" w:pos="397"/>
         </w:tabs>
-        <w:ind w:left="1440" w:hanging="360"/>
+        <w:ind w:left="754" w:hanging="397"/>
       </w:pPr>
     </w:lvl>
     <w:lvl w:ilvl="1">
@@ -6842,9 +7483,9 @@
       <w:lvlJc w:val="left"/>
       <w:pPr>
         <w:tabs>
-          <w:tab w:val="num" w:pos="1800"/>
+          <w:tab w:val="num" w:pos="794"/>
         </w:tabs>
-        <w:ind w:left="1800" w:hanging="360"/>
+        <w:ind w:left="1151" w:hanging="397"/>
       </w:pPr>
     </w:lvl>
     <w:lvl w:ilvl="2">
@@ -6854,9 +7495,9 @@
       <w:lvlJc w:val="left"/>
       <w:pPr>
         <w:tabs>
-          <w:tab w:val="num" w:pos="2160"/>
+          <w:tab w:val="num" w:pos="1191"/>
         </w:tabs>
-        <w:ind w:left="2160" w:hanging="360"/>
+        <w:ind w:left="1548" w:hanging="397"/>
       </w:pPr>
     </w:lvl>
     <w:lvl w:ilvl="3">
@@ -6866,9 +7507,9 @@
       <w:lvlJc w:val="left"/>
       <w:pPr>
         <w:tabs>
-          <w:tab w:val="num" w:pos="2520"/>
+          <w:tab w:val="num" w:pos="1588"/>
         </w:tabs>
-        <w:ind w:left="2520" w:hanging="360"/>
+        <w:ind w:left="1945" w:hanging="397"/>
       </w:pPr>
     </w:lvl>
     <w:lvl w:ilvl="4">
@@ -6878,9 +7519,9 @@
       <w:lvlJc w:val="left"/>
       <w:pPr>
         <w:tabs>
-          <w:tab w:val="num" w:pos="2880"/>
+          <w:tab w:val="num" w:pos="1985"/>
         </w:tabs>
-        <w:ind w:left="2880" w:hanging="360"/>
+        <w:ind w:left="2342" w:hanging="397"/>
       </w:pPr>
     </w:lvl>
     <w:lvl w:ilvl="5">
@@ -6890,9 +7531,9 @@
       <w:lvlJc w:val="left"/>
       <w:pPr>
         <w:tabs>
-          <w:tab w:val="num" w:pos="3240"/>
+          <w:tab w:val="num" w:pos="2381"/>
         </w:tabs>
-        <w:ind w:left="3240" w:hanging="360"/>
+        <w:ind w:left="2738" w:hanging="397"/>
       </w:pPr>
     </w:lvl>
     <w:lvl w:ilvl="6">
@@ -6902,9 +7543,9 @@
       <w:lvlJc w:val="left"/>
       <w:pPr>
         <w:tabs>
-          <w:tab w:val="num" w:pos="3600"/>
+          <w:tab w:val="num" w:pos="2778"/>
         </w:tabs>
-        <w:ind w:left="3600" w:hanging="360"/>
+        <w:ind w:left="3135" w:hanging="397"/>
       </w:pPr>
     </w:lvl>
     <w:lvl w:ilvl="7">
@@ -6914,9 +7555,9 @@
       <w:lvlJc w:val="left"/>
       <w:pPr>
         <w:tabs>
-          <w:tab w:val="num" w:pos="3960"/>
+          <w:tab w:val="num" w:pos="3175"/>
         </w:tabs>
-        <w:ind w:left="3960" w:hanging="360"/>
+        <w:ind w:left="3532" w:hanging="397"/>
       </w:pPr>
     </w:lvl>
     <w:lvl w:ilvl="8">
@@ -6926,9 +7567,9 @@
       <w:lvlJc w:val="left"/>
       <w:pPr>
         <w:tabs>
-          <w:tab w:val="num" w:pos="4320"/>
+          <w:tab w:val="num" w:pos="3572"/>
         </w:tabs>
-        <w:ind w:left="4320" w:hanging="360"/>
+        <w:ind w:left="3929" w:hanging="397"/>
       </w:pPr>
     </w:lvl>
   </w:abstractNum>
@@ -6940,105 +7581,105 @@
       <w:lvlJc w:val="left"/>
       <w:pPr>
         <w:tabs>
-          <w:tab w:val="num" w:pos="720"/>
+          <w:tab w:val="num" w:pos="1440"/>
         </w:tabs>
-        <w:ind w:left="720" w:hanging="360"/>
+        <w:ind w:left="1440" w:hanging="360"/>
       </w:pPr>
     </w:lvl>
     <w:lvl w:ilvl="1">
       <w:start w:val="1"/>
       <w:numFmt w:val="decimal"/>
-      <w:lvlText w:val="%2)"/>
+      <w:lvlText w:val="%2."/>
       <w:lvlJc w:val="left"/>
       <w:pPr>
         <w:tabs>
-          <w:tab w:val="num" w:pos="1080"/>
+          <w:tab w:val="num" w:pos="1800"/>
         </w:tabs>
-        <w:ind w:left="1080" w:hanging="360"/>
+        <w:ind w:left="1800" w:hanging="360"/>
       </w:pPr>
     </w:lvl>
     <w:lvl w:ilvl="2">
       <w:start w:val="1"/>
       <w:numFmt w:val="decimal"/>
-      <w:lvlText w:val="%3)"/>
+      <w:lvlText w:val="%3."/>
       <w:lvlJc w:val="left"/>
       <w:pPr>
         <w:tabs>
-          <w:tab w:val="num" w:pos="1440"/>
+          <w:tab w:val="num" w:pos="2160"/>
         </w:tabs>
-        <w:ind w:left="1440" w:hanging="360"/>
+        <w:ind w:left="2160" w:hanging="360"/>
       </w:pPr>
     </w:lvl>
     <w:lvl w:ilvl="3">
       <w:start w:val="1"/>
       <w:numFmt w:val="decimal"/>
-      <w:lvlText w:val="%4)"/>
+      <w:lvlText w:val="%4."/>
       <w:lvlJc w:val="left"/>
       <w:pPr>
         <w:tabs>
-          <w:tab w:val="num" w:pos="1800"/>
+          <w:tab w:val="num" w:pos="2520"/>
         </w:tabs>
-        <w:ind w:left="1800" w:hanging="360"/>
+        <w:ind w:left="2520" w:hanging="360"/>
       </w:pPr>
     </w:lvl>
     <w:lvl w:ilvl="4">
       <w:start w:val="1"/>
       <w:numFmt w:val="decimal"/>
-      <w:lvlText w:val="%5)"/>
+      <w:lvlText w:val="%5."/>
       <w:lvlJc w:val="left"/>
       <w:pPr>
         <w:tabs>
-          <w:tab w:val="num" w:pos="2160"/>
+          <w:tab w:val="num" w:pos="2880"/>
         </w:tabs>
-        <w:ind w:left="2160" w:hanging="360"/>
+        <w:ind w:left="2880" w:hanging="360"/>
       </w:pPr>
     </w:lvl>
     <w:lvl w:ilvl="5">
       <w:start w:val="1"/>
       <w:numFmt w:val="decimal"/>
-      <w:lvlText w:val="%6)"/>
+      <w:lvlText w:val="%6."/>
       <w:lvlJc w:val="left"/>
       <w:pPr>
         <w:tabs>
-          <w:tab w:val="num" w:pos="2520"/>
+          <w:tab w:val="num" w:pos="3240"/>
         </w:tabs>
-        <w:ind w:left="2520" w:hanging="360"/>
+        <w:ind w:left="3240" w:hanging="360"/>
       </w:pPr>
     </w:lvl>
     <w:lvl w:ilvl="6">
       <w:start w:val="1"/>
       <w:numFmt w:val="decimal"/>
-      <w:lvlText w:val="%7)"/>
+      <w:lvlText w:val="%7."/>
       <w:lvlJc w:val="left"/>
       <w:pPr>
         <w:tabs>
-          <w:tab w:val="num" w:pos="2880"/>
+          <w:tab w:val="num" w:pos="3600"/>
         </w:tabs>
-        <w:ind w:left="2880" w:hanging="360"/>
+        <w:ind w:left="3600" w:hanging="360"/>
       </w:pPr>
     </w:lvl>
     <w:lvl w:ilvl="7">
       <w:start w:val="1"/>
       <w:numFmt w:val="decimal"/>
-      <w:lvlText w:val="%8)"/>
+      <w:lvlText w:val="%8."/>
       <w:lvlJc w:val="left"/>
       <w:pPr>
         <w:tabs>
-          <w:tab w:val="num" w:pos="3240"/>
+          <w:tab w:val="num" w:pos="3960"/>
         </w:tabs>
-        <w:ind w:left="3240" w:hanging="360"/>
+        <w:ind w:left="3960" w:hanging="360"/>
       </w:pPr>
     </w:lvl>
     <w:lvl w:ilvl="8">
       <w:start w:val="1"/>
       <w:numFmt w:val="decimal"/>
-      <w:lvlText w:val="%9)"/>
+      <w:lvlText w:val="%9."/>
       <w:lvlJc w:val="left"/>
       <w:pPr>
         <w:tabs>
-          <w:tab w:val="num" w:pos="3600"/>
+          <w:tab w:val="num" w:pos="4320"/>
         </w:tabs>
-        <w:ind w:left="3600" w:hanging="360"/>
+        <w:ind w:left="4320" w:hanging="360"/>
       </w:pPr>
     </w:lvl>
   </w:abstractNum>
@@ -7189,19 +7830,19 @@
     <w:abstractNumId w:val="9"/>
   </w:num>
   <w:num w:numId="10">
-    <w:abstractNumId w:val="4"/>
+    <w:abstractNumId w:val="5"/>
     <w:lvlOverride w:ilvl="0">
       <w:startOverride w:val="1"/>
     </w:lvlOverride>
   </w:num>
   <w:num w:numId="11">
-    <w:abstractNumId w:val="4"/>
+    <w:abstractNumId w:val="5"/>
   </w:num>
   <w:num w:numId="12">
-    <w:abstractNumId w:val="4"/>
+    <w:abstractNumId w:val="5"/>
   </w:num>
   <w:num w:numId="13">
-    <w:abstractNumId w:val="7"/>
+    <w:abstractNumId w:val="8"/>
     <w:lvlOverride w:ilvl="0">
       <w:startOverride w:val="1"/>
     </w:lvlOverride>

</xml_diff>